<commit_message>
Exile drow city update, trash files delete
</commit_message>
<xml_diff>
--- a/campaings/Maailma/countries and quests/Livorumia.docx
+++ b/campaings/Maailma/countries and quests/Livorumia.docx
@@ -2300,7 +2300,7 @@
         <w:rPr>
           <w:lang w:val="en-US"/>
         </w:rPr>
-        <w:t>Every room PC make DC 15 saving throw or get feared for 1 minute</w:t>
+        <w:t>There are several plants that are parts of bodies growing from each other</w:t>
       </w:r>
     </w:p>
     <w:p>
@@ -2318,6 +2318,25 @@
         <w:rPr>
           <w:lang w:val="en-US"/>
         </w:rPr>
+        <w:t>Every room PC make DC 15 saving throw or get feared for 1 minute</w:t>
+      </w:r>
+    </w:p>
+    <w:p>
+      <w:pPr>
+        <w:pStyle w:val="a3"/>
+        <w:numPr>
+          <w:ilvl w:val="1"/>
+          <w:numId w:val="8"/>
+        </w:numPr>
+        <w:rPr>
+          <w:lang w:val="en-US"/>
+        </w:rPr>
+      </w:pPr>
+      <w:r>
+        <w:rPr>
+          <w:lang w:val="en-US"/>
+        </w:rPr>
+        <w:lastRenderedPageBreak/>
         <w:t xml:space="preserve">Roll up several creatures like in Darkest Dungeon </w:t>
       </w:r>
       <w:r>
@@ -2330,7 +2349,81 @@
         <w:rPr>
           <w:lang w:val="en-US"/>
         </w:rPr>
-        <w:t>2, 3, 4, 4 ,5 , 5 , 5 ,6 , 6 , 6, 6…</w:t>
+        <w:t>2</w:t>
+      </w:r>
+      <w:r>
+        <w:rPr>
+          <w:lang w:val="en-US"/>
+        </w:rPr>
+        <w:t xml:space="preserve"> (infested</w:t>
+      </w:r>
+      <w:r>
+        <w:rPr>
+          <w:lang w:val="en-US"/>
+        </w:rPr>
+        <w:t xml:space="preserve"> bandits</w:t>
+      </w:r>
+      <w:r>
+        <w:rPr>
+          <w:lang w:val="en-US"/>
+        </w:rPr>
+        <w:t>)</w:t>
+      </w:r>
+      <w:r>
+        <w:rPr>
+          <w:lang w:val="en-US"/>
+        </w:rPr>
+        <w:t>, 3</w:t>
+      </w:r>
+      <w:r>
+        <w:rPr>
+          <w:lang w:val="en-US"/>
+        </w:rPr>
+        <w:t>(infested cultists)</w:t>
+      </w:r>
+      <w:r>
+        <w:rPr>
+          <w:lang w:val="en-US"/>
+        </w:rPr>
+        <w:t>, 4</w:t>
+      </w:r>
+      <w:r>
+        <w:rPr>
+          <w:lang w:val="en-US"/>
+        </w:rPr>
+        <w:t>(infested pillars)</w:t>
+      </w:r>
+      <w:r>
+        <w:rPr>
+          <w:lang w:val="en-US"/>
+        </w:rPr>
+        <w:t>, 4 ,5</w:t>
+      </w:r>
+      <w:r>
+        <w:rPr>
+          <w:lang w:val="en-US"/>
+        </w:rPr>
+        <w:t>(scorpion like creature with human torso)</w:t>
+      </w:r>
+      <w:r>
+        <w:rPr>
+          <w:lang w:val="en-US"/>
+        </w:rPr>
+        <w:t xml:space="preserve"> , 5 , 5 ,6</w:t>
+      </w:r>
+      <w:r>
+        <w:rPr>
+          <w:lang w:val="en-US"/>
+        </w:rPr>
+        <w:t>(butcher)</w:t>
+      </w:r>
+      <w:bookmarkStart w:id="0" w:name="_GoBack"/>
+      <w:bookmarkEnd w:id="0"/>
+      <w:r>
+        <w:rPr>
+          <w:lang w:val="en-US"/>
+        </w:rPr>
+        <w:t xml:space="preserve"> , 6 , 6, 6…</w:t>
       </w:r>
     </w:p>
     <w:p>
@@ -2348,7 +2441,6 @@
         <w:rPr>
           <w:lang w:val="en-US"/>
         </w:rPr>
-        <w:lastRenderedPageBreak/>
         <w:t>Plane of water and sea</w:t>
       </w:r>
       <w:r>
@@ -3121,12 +3213,25 @@
         <w:rPr>
           <w:lang w:val="en-US"/>
         </w:rPr>
-        <w:t xml:space="preserve">One of the elders of fire db asks your party to infiltrate Drow country to gain information from one of the spies of the db in Quzhou. Because of often attacks from astral, dbs are afraid of drow attack, so they can’t send all their forces to astral to defend from it. They would like to know if an attack from </w:t>
-      </w:r>
-      <w:r>
-        <w:rPr>
-          <w:lang w:val="en-US"/>
-        </w:rPr>
+        <w:t xml:space="preserve">One of the elders of fire db asks your party to infiltrate Drow country to gain information </w:t>
+      </w:r>
+      <w:r>
+        <w:rPr>
+          <w:lang w:val="en-US"/>
+        </w:rPr>
+        <w:t>about</w:t>
+      </w:r>
+      <w:r>
+        <w:rPr>
+          <w:lang w:val="en-US"/>
+        </w:rPr>
+        <w:t xml:space="preserve"> one of the spies of the db in Quzhou. Because of often attacks from astral, dbs are afraid of drow attack, so they can’t send all their forces to astral to defend from it. They would like to know if an attack from </w:t>
+      </w:r>
+      <w:r>
+        <w:rPr>
+          <w:lang w:val="en-US"/>
+        </w:rPr>
+        <w:lastRenderedPageBreak/>
         <w:t>d</w:t>
       </w:r>
       <w:r>
@@ -3139,6 +3244,12 @@
         <w:rPr>
           <w:lang w:val="en-US"/>
         </w:rPr>
+        <w:t xml:space="preserve"> and if their spy is alive</w:t>
+      </w:r>
+      <w:r>
+        <w:rPr>
+          <w:lang w:val="en-US"/>
+        </w:rPr>
         <w:t>.</w:t>
       </w:r>
       <w:r>
@@ -3153,8 +3264,12 @@
         </w:rPr>
         <w:t>.</w:t>
       </w:r>
-      <w:bookmarkStart w:id="0" w:name="_GoBack"/>
-      <w:bookmarkEnd w:id="0"/>
+      <w:r>
+        <w:rPr>
+          <w:lang w:val="en-US"/>
+        </w:rPr>
+        <w:t xml:space="preserve"> Info on Houshi Czou see in Quizhou file, exile countries)</w:t>
+      </w:r>
     </w:p>
     <w:p>
       <w:pPr>
@@ -3192,26 +3307,103 @@
         <w:rPr>
           <w:lang w:val="en-US"/>
         </w:rPr>
-        <w:t xml:space="preserve">and hiring a ship there to travel to Hang or Cazhou (if there are no db in party, otherwise he just will not suggest this quest). </w:t>
-      </w:r>
-      <w:r>
-        <w:rPr>
-          <w:lang w:val="en-US"/>
-        </w:rPr>
-        <w:t xml:space="preserve">After that party should infiltrate the capital of the country and find someone called “Houhi Czou”, the </w:t>
-      </w:r>
-      <w:r>
-        <w:rPr>
-          <w:lang w:val="en-US"/>
-        </w:rPr>
-        <w:lastRenderedPageBreak/>
-        <w:t xml:space="preserve">agent under cover. </w:t>
-      </w:r>
-      <w:r>
-        <w:rPr>
-          <w:lang w:val="en-US"/>
-        </w:rPr>
-        <w:t xml:space="preserve">Password: “Ching chang chong”. </w:t>
+        <w:t xml:space="preserve">and hiring a ship there to travel to </w:t>
+      </w:r>
+      <w:r>
+        <w:rPr>
+          <w:lang w:val="en-US"/>
+        </w:rPr>
+        <w:t>parta</w:t>
+      </w:r>
+      <w:r>
+        <w:rPr>
+          <w:lang w:val="en-US"/>
+        </w:rPr>
+        <w:t>(if there are no db in party, otherwise he</w:t>
+      </w:r>
+      <w:r>
+        <w:rPr>
+          <w:lang w:val="en-US"/>
+        </w:rPr>
+        <w:t xml:space="preserve"> will suggest hiding their voice and appearance</w:t>
+      </w:r>
+      <w:r>
+        <w:rPr>
+          <w:lang w:val="en-US"/>
+        </w:rPr>
+        <w:t xml:space="preserve">). </w:t>
+      </w:r>
+      <w:r>
+        <w:rPr>
+          <w:lang w:val="en-US"/>
+        </w:rPr>
+        <w:t xml:space="preserve">After that party should infiltrate the </w:t>
+      </w:r>
+      <w:r>
+        <w:rPr>
+          <w:lang w:val="en-US"/>
+        </w:rPr>
+        <w:t xml:space="preserve">one </w:t>
+      </w:r>
+      <w:r>
+        <w:rPr>
+          <w:lang w:val="en-US"/>
+        </w:rPr>
+        <w:t>of the</w:t>
+      </w:r>
+      <w:r>
+        <w:rPr>
+          <w:lang w:val="en-US"/>
+        </w:rPr>
+        <w:t xml:space="preserve"> exile</w:t>
+      </w:r>
+      <w:r>
+        <w:rPr>
+          <w:lang w:val="en-US"/>
+        </w:rPr>
+        <w:t xml:space="preserve"> </w:t>
+      </w:r>
+      <w:r>
+        <w:rPr>
+          <w:lang w:val="en-US"/>
+        </w:rPr>
+        <w:t>countries</w:t>
+      </w:r>
+      <w:r>
+        <w:rPr>
+          <w:lang w:val="en-US"/>
+        </w:rPr>
+        <w:t xml:space="preserve"> and find someone called “Hou</w:t>
+      </w:r>
+      <w:r>
+        <w:rPr>
+          <w:lang w:val="en-US"/>
+        </w:rPr>
+        <w:t>s</w:t>
+      </w:r>
+      <w:r>
+        <w:rPr>
+          <w:lang w:val="en-US"/>
+        </w:rPr>
+        <w:t xml:space="preserve">hi Czou”, the agent under cover. </w:t>
+      </w:r>
+      <w:r>
+        <w:rPr>
+          <w:lang w:val="en-US"/>
+        </w:rPr>
+        <w:t>Password: “</w:t>
+      </w:r>
+      <w:r>
+        <w:rPr>
+          <w:lang w:val="en-US"/>
+        </w:rPr>
+        <w:t>Yarmungar</w:t>
+      </w:r>
+      <w:r>
+        <w:rPr>
+          <w:lang w:val="en-US"/>
+        </w:rPr>
+        <w:t xml:space="preserve">”. </w:t>
       </w:r>
       <w:r>
         <w:rPr>

</xml_diff>

<commit_message>
minor Anavuyana update and details
</commit_message>
<xml_diff>
--- a/campaings/Maailma/countries and quests/Livorumia.docx
+++ b/campaings/Maailma/countries and quests/Livorumia.docx
@@ -10,6 +10,7 @@
           <w:lang w:val="en-US"/>
         </w:rPr>
       </w:pPr>
+      <w:proofErr w:type="spellStart"/>
       <w:r>
         <w:rPr>
           <w:b/>
@@ -17,6 +18,7 @@
         </w:rPr>
         <w:t>Livorumia</w:t>
       </w:r>
+      <w:proofErr w:type="spellEnd"/>
     </w:p>
     <w:p>
       <w:pPr>
@@ -197,6 +199,7 @@
           <w:lang w:val="en-US"/>
         </w:rPr>
       </w:pPr>
+      <w:proofErr w:type="spellStart"/>
       <w:r>
         <w:rPr>
           <w:lang w:val="en-US"/>
@@ -209,6 +212,7 @@
         </w:rPr>
         <w:t>andra</w:t>
       </w:r>
+      <w:proofErr w:type="spellEnd"/>
       <w:r>
         <w:rPr>
           <w:lang w:val="en-US"/>
@@ -219,7 +223,21 @@
         <w:rPr>
           <w:lang w:val="en-US"/>
         </w:rPr>
-        <w:t xml:space="preserve"> storm caller – lvl 10 </w:t>
+        <w:t xml:space="preserve"> storm caller – </w:t>
+      </w:r>
+      <w:proofErr w:type="spellStart"/>
+      <w:r>
+        <w:rPr>
+          <w:lang w:val="en-US"/>
+        </w:rPr>
+        <w:t>lvl</w:t>
+      </w:r>
+      <w:proofErr w:type="spellEnd"/>
+      <w:r>
+        <w:rPr>
+          <w:lang w:val="en-US"/>
+        </w:rPr>
+        <w:t xml:space="preserve"> 10 </w:t>
       </w:r>
       <w:r>
         <w:rPr>
@@ -257,11 +275,47 @@
           <w:lang w:val="en-US"/>
         </w:rPr>
       </w:pPr>
-      <w:r>
-        <w:rPr>
-          <w:lang w:val="en-US"/>
-        </w:rPr>
-        <w:t>Quarah the Defender, lvl 10 eldrich knight</w:t>
+      <w:proofErr w:type="spellStart"/>
+      <w:r>
+        <w:rPr>
+          <w:lang w:val="en-US"/>
+        </w:rPr>
+        <w:t>Quarah</w:t>
+      </w:r>
+      <w:proofErr w:type="spellEnd"/>
+      <w:r>
+        <w:rPr>
+          <w:lang w:val="en-US"/>
+        </w:rPr>
+        <w:t xml:space="preserve"> the Defender, </w:t>
+      </w:r>
+      <w:proofErr w:type="spellStart"/>
+      <w:r>
+        <w:rPr>
+          <w:lang w:val="en-US"/>
+        </w:rPr>
+        <w:t>lvl</w:t>
+      </w:r>
+      <w:proofErr w:type="spellEnd"/>
+      <w:r>
+        <w:rPr>
+          <w:lang w:val="en-US"/>
+        </w:rPr>
+        <w:t xml:space="preserve"> 10 </w:t>
+      </w:r>
+      <w:proofErr w:type="spellStart"/>
+      <w:r>
+        <w:rPr>
+          <w:lang w:val="en-US"/>
+        </w:rPr>
+        <w:t>eldrich</w:t>
+      </w:r>
+      <w:proofErr w:type="spellEnd"/>
+      <w:r>
+        <w:rPr>
+          <w:lang w:val="en-US"/>
+        </w:rPr>
+        <w:t xml:space="preserve"> knight</w:t>
       </w:r>
     </w:p>
     <w:p>
@@ -299,11 +353,33 @@
           <w:lang w:val="en-US"/>
         </w:rPr>
       </w:pPr>
-      <w:r>
-        <w:rPr>
-          <w:lang w:val="en-US"/>
-        </w:rPr>
-        <w:t>Milarg the legion, lvl 10 blade master (</w:t>
+      <w:proofErr w:type="spellStart"/>
+      <w:r>
+        <w:rPr>
+          <w:lang w:val="en-US"/>
+        </w:rPr>
+        <w:t>Milarg</w:t>
+      </w:r>
+      <w:proofErr w:type="spellEnd"/>
+      <w:r>
+        <w:rPr>
+          <w:lang w:val="en-US"/>
+        </w:rPr>
+        <w:t xml:space="preserve"> the legion, </w:t>
+      </w:r>
+      <w:proofErr w:type="spellStart"/>
+      <w:r>
+        <w:rPr>
+          <w:lang w:val="en-US"/>
+        </w:rPr>
+        <w:t>lvl</w:t>
+      </w:r>
+      <w:proofErr w:type="spellEnd"/>
+      <w:r>
+        <w:rPr>
+          <w:lang w:val="en-US"/>
+        </w:rPr>
+        <w:t xml:space="preserve"> 10 blade master (</w:t>
       </w:r>
       <w:r>
         <w:rPr>
@@ -402,7 +478,21 @@
         <w:rPr>
           <w:lang w:val="en-US"/>
         </w:rPr>
-        <w:t>. That’s the waypoint to Levorum, where all other questlines start</w:t>
+        <w:t xml:space="preserve">. That’s the waypoint to </w:t>
+      </w:r>
+      <w:proofErr w:type="spellStart"/>
+      <w:r>
+        <w:rPr>
+          <w:lang w:val="en-US"/>
+        </w:rPr>
+        <w:t>Levorum</w:t>
+      </w:r>
+      <w:proofErr w:type="spellEnd"/>
+      <w:r>
+        <w:rPr>
+          <w:lang w:val="en-US"/>
+        </w:rPr>
+        <w:t>, where all other questlines start</w:t>
       </w:r>
     </w:p>
     <w:p>
@@ -550,12 +640,14 @@
         </w:rPr>
         <w:t xml:space="preserve">Defend </w:t>
       </w:r>
+      <w:proofErr w:type="spellStart"/>
       <w:r>
         <w:rPr>
           <w:lang w:val="en-US"/>
         </w:rPr>
         <w:t>Cantia’s</w:t>
       </w:r>
+      <w:proofErr w:type="spellEnd"/>
       <w:r>
         <w:rPr>
           <w:lang w:val="en-US"/>
@@ -909,7 +1001,21 @@
         <w:rPr>
           <w:lang w:val="en-US"/>
         </w:rPr>
-        <w:t>Upon entering the door PCs will find themselves Cantia fort</w:t>
+        <w:t xml:space="preserve">Upon entering the door PCs will find themselves </w:t>
+      </w:r>
+      <w:proofErr w:type="spellStart"/>
+      <w:r>
+        <w:rPr>
+          <w:lang w:val="en-US"/>
+        </w:rPr>
+        <w:t>Cantia</w:t>
+      </w:r>
+      <w:proofErr w:type="spellEnd"/>
+      <w:r>
+        <w:rPr>
+          <w:lang w:val="en-US"/>
+        </w:rPr>
+        <w:t xml:space="preserve"> fort</w:t>
       </w:r>
     </w:p>
     <w:p>
@@ -951,7 +1057,21 @@
         <w:rPr>
           <w:lang w:val="en-US"/>
         </w:rPr>
-        <w:t>Mass attack on Cantia. 5 waves of enemies.</w:t>
+        <w:t xml:space="preserve">Mass attack on </w:t>
+      </w:r>
+      <w:proofErr w:type="spellStart"/>
+      <w:r>
+        <w:rPr>
+          <w:lang w:val="en-US"/>
+        </w:rPr>
+        <w:t>Cantia</w:t>
+      </w:r>
+      <w:proofErr w:type="spellEnd"/>
+      <w:r>
+        <w:rPr>
+          <w:lang w:val="en-US"/>
+        </w:rPr>
+        <w:t>. 5 waves of enemies.</w:t>
       </w:r>
     </w:p>
     <w:p>
@@ -991,12 +1111,21 @@
           <w:lang w:val="en-US"/>
         </w:rPr>
       </w:pPr>
+      <w:proofErr w:type="spellStart"/>
       <w:r>
         <w:rPr>
           <w:b/>
           <w:lang w:val="en-US"/>
         </w:rPr>
-        <w:t>Cantia fort:</w:t>
+        <w:t>Cantia</w:t>
+      </w:r>
+      <w:proofErr w:type="spellEnd"/>
+      <w:r>
+        <w:rPr>
+          <w:b/>
+          <w:lang w:val="en-US"/>
+        </w:rPr>
+        <w:t xml:space="preserve"> fort:</w:t>
       </w:r>
     </w:p>
     <w:p>
@@ -1016,7 +1145,49 @@
         <w:rPr>
           <w:lang w:val="en-US"/>
         </w:rPr>
-        <w:t xml:space="preserve"> 55 db fighters lvl 5 and 5 tiefling warlocks lvl 7</w:t>
+        <w:t xml:space="preserve"> 55 db fighters </w:t>
+      </w:r>
+      <w:proofErr w:type="spellStart"/>
+      <w:r>
+        <w:rPr>
+          <w:lang w:val="en-US"/>
+        </w:rPr>
+        <w:t>lvl</w:t>
+      </w:r>
+      <w:proofErr w:type="spellEnd"/>
+      <w:r>
+        <w:rPr>
+          <w:lang w:val="en-US"/>
+        </w:rPr>
+        <w:t xml:space="preserve"> 5 and 5 </w:t>
+      </w:r>
+      <w:proofErr w:type="spellStart"/>
+      <w:r>
+        <w:rPr>
+          <w:lang w:val="en-US"/>
+        </w:rPr>
+        <w:t>tiefling</w:t>
+      </w:r>
+      <w:proofErr w:type="spellEnd"/>
+      <w:r>
+        <w:rPr>
+          <w:lang w:val="en-US"/>
+        </w:rPr>
+        <w:t xml:space="preserve"> warlocks </w:t>
+      </w:r>
+      <w:proofErr w:type="spellStart"/>
+      <w:r>
+        <w:rPr>
+          <w:lang w:val="en-US"/>
+        </w:rPr>
+        <w:t>lvl</w:t>
+      </w:r>
+      <w:proofErr w:type="spellEnd"/>
+      <w:r>
+        <w:rPr>
+          <w:lang w:val="en-US"/>
+        </w:rPr>
+        <w:t xml:space="preserve"> 7</w:t>
       </w:r>
     </w:p>
     <w:p>
@@ -1036,7 +1207,21 @@
         <w:rPr>
           <w:lang w:val="en-US"/>
         </w:rPr>
-        <w:t>, +8 to hit agains huge creatures and -4 to hit against smaller ones.</w:t>
+        <w:t>, +8 to hit agains</w:t>
+      </w:r>
+      <w:r>
+        <w:rPr>
+          <w:lang w:val="en-US"/>
+        </w:rPr>
+        <w:t>t</w:t>
+      </w:r>
+      <w:bookmarkStart w:id="0" w:name="_GoBack"/>
+      <w:bookmarkEnd w:id="0"/>
+      <w:r>
+        <w:rPr>
+          <w:lang w:val="en-US"/>
+        </w:rPr>
+        <w:t xml:space="preserve"> huge creatures and -4 to hit against smaller ones.</w:t>
       </w:r>
     </w:p>
     <w:p>
@@ -1263,11 +1448,19 @@
         <w:tab/>
         <w:t xml:space="preserve">General of this encounter </w:t>
       </w:r>
-      <w:r>
-        <w:rPr>
-          <w:lang w:val="en-US"/>
-        </w:rPr>
-        <w:t xml:space="preserve">Razaar the </w:t>
+      <w:proofErr w:type="spellStart"/>
+      <w:r>
+        <w:rPr>
+          <w:lang w:val="en-US"/>
+        </w:rPr>
+        <w:t>Razaar</w:t>
+      </w:r>
+      <w:proofErr w:type="spellEnd"/>
+      <w:r>
+        <w:rPr>
+          <w:lang w:val="en-US"/>
+        </w:rPr>
+        <w:t xml:space="preserve"> the </w:t>
       </w:r>
       <w:r>
         <w:rPr>
@@ -1437,7 +1630,21 @@
         <w:rPr>
           <w:lang w:val="en-US"/>
         </w:rPr>
-        <w:t xml:space="preserve"> save, -2 to dex save, -2 to charisma save</w:t>
+        <w:t xml:space="preserve"> save, -2 to </w:t>
+      </w:r>
+      <w:proofErr w:type="spellStart"/>
+      <w:r>
+        <w:rPr>
+          <w:lang w:val="en-US"/>
+        </w:rPr>
+        <w:t>dex</w:t>
+      </w:r>
+      <w:proofErr w:type="spellEnd"/>
+      <w:r>
+        <w:rPr>
+          <w:lang w:val="en-US"/>
+        </w:rPr>
+        <w:t xml:space="preserve"> save, -2 to charisma save</w:t>
       </w:r>
     </w:p>
     <w:p>
@@ -1669,7 +1876,21 @@
         <w:rPr>
           <w:lang w:val="en-US"/>
         </w:rPr>
-        <w:t>(basically a way to make PC hit him with a ballista 2 times, while Razaar tries to break the gates of the fort)</w:t>
+        <w:t xml:space="preserve">(basically a way to make PC hit him with a ballista 2 times, while </w:t>
+      </w:r>
+      <w:proofErr w:type="spellStart"/>
+      <w:r>
+        <w:rPr>
+          <w:lang w:val="en-US"/>
+        </w:rPr>
+        <w:t>Razaar</w:t>
+      </w:r>
+      <w:proofErr w:type="spellEnd"/>
+      <w:r>
+        <w:rPr>
+          <w:lang w:val="en-US"/>
+        </w:rPr>
+        <w:t xml:space="preserve"> tries to break the gates of the fort)</w:t>
       </w:r>
     </w:p>
     <w:p>
@@ -1701,7 +1922,21 @@
         <w:rPr>
           <w:lang w:val="en-US"/>
         </w:rPr>
-        <w:t xml:space="preserve">On his turn Razaar may cast 1 spell and make 1 </w:t>
+        <w:t xml:space="preserve">On his turn </w:t>
+      </w:r>
+      <w:proofErr w:type="spellStart"/>
+      <w:r>
+        <w:rPr>
+          <w:lang w:val="en-US"/>
+        </w:rPr>
+        <w:t>Razaar</w:t>
+      </w:r>
+      <w:proofErr w:type="spellEnd"/>
+      <w:r>
+        <w:rPr>
+          <w:lang w:val="en-US"/>
+        </w:rPr>
+        <w:t xml:space="preserve"> may cast 1 spell and make 1 </w:t>
       </w:r>
       <w:r>
         <w:rPr>
@@ -2127,7 +2362,21 @@
         <w:rPr>
           <w:lang w:val="en-US"/>
         </w:rPr>
-        <w:t xml:space="preserve"> If PC somehow won that, PC would gain true Hadar’s blessing</w:t>
+        <w:t xml:space="preserve"> If PC somehow won that, PC would gain true </w:t>
+      </w:r>
+      <w:proofErr w:type="spellStart"/>
+      <w:r>
+        <w:rPr>
+          <w:lang w:val="en-US"/>
+        </w:rPr>
+        <w:t>Hadar’s</w:t>
+      </w:r>
+      <w:proofErr w:type="spellEnd"/>
+      <w:r>
+        <w:rPr>
+          <w:lang w:val="en-US"/>
+        </w:rPr>
+        <w:t xml:space="preserve"> blessing</w:t>
       </w:r>
       <w:r>
         <w:rPr>
@@ -2417,8 +2666,6 @@
         </w:rPr>
         <w:t>(butcher)</w:t>
       </w:r>
-      <w:bookmarkStart w:id="0" w:name="_GoBack"/>
-      <w:bookmarkEnd w:id="0"/>
       <w:r>
         <w:rPr>
           <w:lang w:val="en-US"/>
@@ -2742,8 +2989,16 @@
         <w:rPr>
           <w:lang w:val="en-US"/>
         </w:rPr>
-        <w:t>Rewards: each PC gain 1 diamond worth 200 gp</w:t>
-      </w:r>
+        <w:t xml:space="preserve">Rewards: each PC gain 1 diamond worth 200 </w:t>
+      </w:r>
+      <w:proofErr w:type="spellStart"/>
+      <w:r>
+        <w:rPr>
+          <w:lang w:val="en-US"/>
+        </w:rPr>
+        <w:t>gp</w:t>
+      </w:r>
+      <w:proofErr w:type="spellEnd"/>
       <w:r>
         <w:rPr>
           <w:lang w:val="en-US"/>
@@ -2844,8 +3099,16 @@
         <w:rPr>
           <w:lang w:val="en-US"/>
         </w:rPr>
-        <w:t>There is 1 general Lirail</w:t>
-      </w:r>
+        <w:t xml:space="preserve">There is 1 general </w:t>
+      </w:r>
+      <w:proofErr w:type="spellStart"/>
+      <w:r>
+        <w:rPr>
+          <w:lang w:val="en-US"/>
+        </w:rPr>
+        <w:t>Lirail</w:t>
+      </w:r>
+      <w:proofErr w:type="spellEnd"/>
       <w:r>
         <w:rPr>
           <w:lang w:val="en-US"/>
@@ -2856,13 +3119,35 @@
         <w:rPr>
           <w:lang w:val="en-US"/>
         </w:rPr>
-        <w:t xml:space="preserve">Le Kraim. 3 scientists and 16 </w:t>
-      </w:r>
-      <w:r>
-        <w:rPr>
-          <w:lang w:val="en-US"/>
-        </w:rPr>
-        <w:t xml:space="preserve">lvl 3 </w:t>
+        <w:t xml:space="preserve">Le </w:t>
+      </w:r>
+      <w:proofErr w:type="spellStart"/>
+      <w:r>
+        <w:rPr>
+          <w:lang w:val="en-US"/>
+        </w:rPr>
+        <w:t>Kraim</w:t>
+      </w:r>
+      <w:proofErr w:type="spellEnd"/>
+      <w:r>
+        <w:rPr>
+          <w:lang w:val="en-US"/>
+        </w:rPr>
+        <w:t xml:space="preserve">. 3 scientists and 16 </w:t>
+      </w:r>
+      <w:proofErr w:type="spellStart"/>
+      <w:r>
+        <w:rPr>
+          <w:lang w:val="en-US"/>
+        </w:rPr>
+        <w:t>lvl</w:t>
+      </w:r>
+      <w:proofErr w:type="spellEnd"/>
+      <w:r>
+        <w:rPr>
+          <w:lang w:val="en-US"/>
+        </w:rPr>
+        <w:t xml:space="preserve"> 3 </w:t>
       </w:r>
       <w:r>
         <w:rPr>
@@ -2880,7 +3165,35 @@
         <w:rPr>
           <w:lang w:val="en-US"/>
         </w:rPr>
-        <w:t xml:space="preserve"> 2 guards in each watchtower. General Lirail Le Kraim in the main building with 2 guards.</w:t>
+        <w:t xml:space="preserve"> 2 guards in each watchtower. General </w:t>
+      </w:r>
+      <w:proofErr w:type="spellStart"/>
+      <w:r>
+        <w:rPr>
+          <w:lang w:val="en-US"/>
+        </w:rPr>
+        <w:t>Lirail</w:t>
+      </w:r>
+      <w:proofErr w:type="spellEnd"/>
+      <w:r>
+        <w:rPr>
+          <w:lang w:val="en-US"/>
+        </w:rPr>
+        <w:t xml:space="preserve"> Le </w:t>
+      </w:r>
+      <w:proofErr w:type="spellStart"/>
+      <w:r>
+        <w:rPr>
+          <w:lang w:val="en-US"/>
+        </w:rPr>
+        <w:t>Kraim</w:t>
+      </w:r>
+      <w:proofErr w:type="spellEnd"/>
+      <w:r>
+        <w:rPr>
+          <w:lang w:val="en-US"/>
+        </w:rPr>
+        <w:t xml:space="preserve"> in the main building with 2 guards.</w:t>
       </w:r>
       <w:r>
         <w:rPr>
@@ -2948,12 +3261,28 @@
         </w:rPr>
         <w:t xml:space="preserve">of their village </w:t>
       </w:r>
-      <w:r>
-        <w:rPr>
-          <w:lang w:val="en-US"/>
-        </w:rPr>
-        <w:t>Trir Quellitas</w:t>
-      </w:r>
+      <w:proofErr w:type="spellStart"/>
+      <w:r>
+        <w:rPr>
+          <w:lang w:val="en-US"/>
+        </w:rPr>
+        <w:t>Trir</w:t>
+      </w:r>
+      <w:proofErr w:type="spellEnd"/>
+      <w:r>
+        <w:rPr>
+          <w:lang w:val="en-US"/>
+        </w:rPr>
+        <w:t xml:space="preserve"> </w:t>
+      </w:r>
+      <w:proofErr w:type="spellStart"/>
+      <w:r>
+        <w:rPr>
+          <w:lang w:val="en-US"/>
+        </w:rPr>
+        <w:t>Quellitas</w:t>
+      </w:r>
+      <w:proofErr w:type="spellEnd"/>
       <w:r>
         <w:rPr>
           <w:lang w:val="en-US"/>
@@ -2988,7 +3317,21 @@
         <w:rPr>
           <w:lang w:val="en-US"/>
         </w:rPr>
-        <w:t xml:space="preserve">Rewards: 500 gp, </w:t>
+        <w:t xml:space="preserve">Rewards: 500 </w:t>
+      </w:r>
+      <w:proofErr w:type="spellStart"/>
+      <w:r>
+        <w:rPr>
+          <w:lang w:val="en-US"/>
+        </w:rPr>
+        <w:t>gp</w:t>
+      </w:r>
+      <w:proofErr w:type="spellEnd"/>
+      <w:r>
+        <w:rPr>
+          <w:lang w:val="en-US"/>
+        </w:rPr>
+        <w:t xml:space="preserve">, </w:t>
       </w:r>
       <w:r>
         <w:rPr>
@@ -3200,7 +3543,39 @@
           <w:bCs/>
           <w:lang w:val="en-US"/>
         </w:rPr>
-        <w:t>Currently db and drow are neutrally aggressive to each other, no db is allowed in Quizhou and vice versa, no drow is allowed in Livorumia.</w:t>
+        <w:t xml:space="preserve">Currently db and drow are neutrally aggressive to each other, no db is allowed in </w:t>
+      </w:r>
+      <w:proofErr w:type="spellStart"/>
+      <w:r>
+        <w:rPr>
+          <w:bCs/>
+          <w:lang w:val="en-US"/>
+        </w:rPr>
+        <w:t>Quizhou</w:t>
+      </w:r>
+      <w:proofErr w:type="spellEnd"/>
+      <w:r>
+        <w:rPr>
+          <w:bCs/>
+          <w:lang w:val="en-US"/>
+        </w:rPr>
+        <w:t xml:space="preserve"> and vice versa, no drow is allowed in </w:t>
+      </w:r>
+      <w:proofErr w:type="spellStart"/>
+      <w:r>
+        <w:rPr>
+          <w:bCs/>
+          <w:lang w:val="en-US"/>
+        </w:rPr>
+        <w:t>Livorumia</w:t>
+      </w:r>
+      <w:proofErr w:type="spellEnd"/>
+      <w:r>
+        <w:rPr>
+          <w:bCs/>
+          <w:lang w:val="en-US"/>
+        </w:rPr>
+        <w:t>.</w:t>
       </w:r>
     </w:p>
     <w:p>
@@ -3225,7 +3600,21 @@
         <w:rPr>
           <w:lang w:val="en-US"/>
         </w:rPr>
-        <w:t xml:space="preserve"> one of the spies of the db in Quzhou. Because of often attacks from astral, dbs are afraid of drow attack, so they can’t send all their forces to astral to defend from it. They would like to know if an attack from </w:t>
+        <w:t xml:space="preserve"> one of the spies of the db in </w:t>
+      </w:r>
+      <w:proofErr w:type="spellStart"/>
+      <w:r>
+        <w:rPr>
+          <w:lang w:val="en-US"/>
+        </w:rPr>
+        <w:t>Quzhou</w:t>
+      </w:r>
+      <w:proofErr w:type="spellEnd"/>
+      <w:r>
+        <w:rPr>
+          <w:lang w:val="en-US"/>
+        </w:rPr>
+        <w:t xml:space="preserve">. Because of often attacks from astral, dbs are afraid of drow attack, so they can’t send all their forces to astral to defend from it. They would like to know if an attack from </w:t>
       </w:r>
       <w:r>
         <w:rPr>
@@ -3268,7 +3657,49 @@
         <w:rPr>
           <w:lang w:val="en-US"/>
         </w:rPr>
-        <w:t xml:space="preserve"> Info on Houshi Czou see in Quizhou file, exile countries)</w:t>
+        <w:t xml:space="preserve"> Info on </w:t>
+      </w:r>
+      <w:proofErr w:type="spellStart"/>
+      <w:r>
+        <w:rPr>
+          <w:lang w:val="en-US"/>
+        </w:rPr>
+        <w:t>Houshi</w:t>
+      </w:r>
+      <w:proofErr w:type="spellEnd"/>
+      <w:r>
+        <w:rPr>
+          <w:lang w:val="en-US"/>
+        </w:rPr>
+        <w:t xml:space="preserve"> </w:t>
+      </w:r>
+      <w:proofErr w:type="spellStart"/>
+      <w:r>
+        <w:rPr>
+          <w:lang w:val="en-US"/>
+        </w:rPr>
+        <w:t>Czou</w:t>
+      </w:r>
+      <w:proofErr w:type="spellEnd"/>
+      <w:r>
+        <w:rPr>
+          <w:lang w:val="en-US"/>
+        </w:rPr>
+        <w:t xml:space="preserve"> see in </w:t>
+      </w:r>
+      <w:proofErr w:type="spellStart"/>
+      <w:r>
+        <w:rPr>
+          <w:lang w:val="en-US"/>
+        </w:rPr>
+        <w:t>Quizhou</w:t>
+      </w:r>
+      <w:proofErr w:type="spellEnd"/>
+      <w:r>
+        <w:rPr>
+          <w:lang w:val="en-US"/>
+        </w:rPr>
+        <w:t xml:space="preserve"> file, exile countries)</w:t>
       </w:r>
     </w:p>
     <w:p>
@@ -3309,12 +3740,14 @@
         </w:rPr>
         <w:t xml:space="preserve">and hiring a ship there to travel to </w:t>
       </w:r>
+      <w:proofErr w:type="spellStart"/>
       <w:r>
         <w:rPr>
           <w:lang w:val="en-US"/>
         </w:rPr>
         <w:t>parta</w:t>
       </w:r>
+      <w:proofErr w:type="spellEnd"/>
       <w:r>
         <w:rPr>
           <w:lang w:val="en-US"/>
@@ -3373,7 +3806,14 @@
         <w:rPr>
           <w:lang w:val="en-US"/>
         </w:rPr>
-        <w:t xml:space="preserve"> and find someone called “Hou</w:t>
+        <w:t xml:space="preserve"> and find someone called “</w:t>
+      </w:r>
+      <w:proofErr w:type="spellStart"/>
+      <w:r>
+        <w:rPr>
+          <w:lang w:val="en-US"/>
+        </w:rPr>
+        <w:t>Hou</w:t>
       </w:r>
       <w:r>
         <w:rPr>
@@ -3385,7 +3825,28 @@
         <w:rPr>
           <w:lang w:val="en-US"/>
         </w:rPr>
-        <w:t xml:space="preserve">hi Czou”, the agent under cover. </w:t>
+        <w:t>hi</w:t>
+      </w:r>
+      <w:proofErr w:type="spellEnd"/>
+      <w:r>
+        <w:rPr>
+          <w:lang w:val="en-US"/>
+        </w:rPr>
+        <w:t xml:space="preserve"> </w:t>
+      </w:r>
+      <w:proofErr w:type="spellStart"/>
+      <w:r>
+        <w:rPr>
+          <w:lang w:val="en-US"/>
+        </w:rPr>
+        <w:t>Czou</w:t>
+      </w:r>
+      <w:proofErr w:type="spellEnd"/>
+      <w:r>
+        <w:rPr>
+          <w:lang w:val="en-US"/>
+        </w:rPr>
+        <w:t xml:space="preserve">”, the agent under cover. </w:t>
       </w:r>
       <w:r>
         <w:rPr>
@@ -3393,12 +3854,14 @@
         </w:rPr>
         <w:t>Password: “</w:t>
       </w:r>
+      <w:proofErr w:type="spellStart"/>
       <w:r>
         <w:rPr>
           <w:lang w:val="en-US"/>
         </w:rPr>
         <w:t>Yarmungar</w:t>
       </w:r>
+      <w:proofErr w:type="spellEnd"/>
       <w:r>
         <w:rPr>
           <w:lang w:val="en-US"/>
@@ -3409,7 +3872,14 @@
         <w:rPr>
           <w:lang w:val="en-US"/>
         </w:rPr>
-        <w:t xml:space="preserve"> Be careful, Q</w:t>
+        <w:t xml:space="preserve"> Be careful, </w:t>
+      </w:r>
+      <w:proofErr w:type="spellStart"/>
+      <w:r>
+        <w:rPr>
+          <w:lang w:val="en-US"/>
+        </w:rPr>
+        <w:t>Q</w:t>
       </w:r>
       <w:r>
         <w:rPr>
@@ -3421,7 +3891,14 @@
         <w:rPr>
           <w:lang w:val="en-US"/>
         </w:rPr>
-        <w:t>zhou is quite zealous country, and is famous for its tortures.</w:t>
+        <w:t>zhou</w:t>
+      </w:r>
+      <w:proofErr w:type="spellEnd"/>
+      <w:r>
+        <w:rPr>
+          <w:lang w:val="en-US"/>
+        </w:rPr>
+        <w:t xml:space="preserve"> is quite zealous country, and is famous for its tortures.</w:t>
       </w:r>
       <w:r>
         <w:rPr>

</xml_diff>